<commit_message>
end of junior year updates
</commit_message>
<xml_diff>
--- a/Word-Resumes/2_Jude_Lopez_Resume.docx
+++ b/Word-Resumes/2_Jude_Lopez_Resume.docx
@@ -19,8 +19,8 @@
           <w:rFonts w:asciiTheme="majorHAnsi" w:hAnsiTheme="majorHAnsi" w:cstheme="majorHAnsi"/>
           <w:b/>
           <w:bCs/>
-          <w:sz w:val="16"/>
-          <w:szCs w:val="16"/>
+          <w:sz w:val="20"/>
+          <w:szCs w:val="20"/>
         </w:rPr>
         <w:br/>
       </w:r>
@@ -212,50 +212,20 @@
           <w:szCs w:val="20"/>
         </w:rPr>
         <w:br/>
-        <w:t>GPA: 3.6</w:t>
-      </w:r>
-      <w:r>
-        <w:rPr>
-          <w:sz w:val="20"/>
-          <w:szCs w:val="20"/>
-        </w:rPr>
-        <w:t>1</w:t>
-      </w:r>
-      <w:r>
-        <w:rPr>
-          <w:sz w:val="20"/>
-          <w:szCs w:val="20"/>
-        </w:rPr>
-        <w:br/>
-        <w:t>Dean’s List</w:t>
-      </w:r>
-      <w:r>
-        <w:rPr>
-          <w:sz w:val="20"/>
-          <w:szCs w:val="20"/>
-        </w:rPr>
-        <w:t>:</w:t>
-      </w:r>
-      <w:r>
-        <w:rPr>
-          <w:sz w:val="20"/>
-          <w:szCs w:val="20"/>
-        </w:rPr>
-        <w:t xml:space="preserve"> </w:t>
-      </w:r>
-      <w:r>
-        <w:rPr>
-          <w:sz w:val="20"/>
-          <w:szCs w:val="20"/>
-        </w:rPr>
-        <w:t xml:space="preserve">Fall 2024, </w:t>
-      </w:r>
-      <w:r>
-        <w:rPr>
-          <w:sz w:val="20"/>
-          <w:szCs w:val="20"/>
-        </w:rPr>
-        <w:t>Spring 2024, Fall 2023, Summer 2023, Spring 2023</w:t>
+      </w:r>
+      <w:r>
+        <w:rPr>
+          <w:sz w:val="20"/>
+          <w:szCs w:val="20"/>
+        </w:rPr>
+        <w:t>GPA: 3.</w:t>
+      </w:r>
+      <w:r>
+        <w:rPr>
+          <w:sz w:val="20"/>
+          <w:szCs w:val="20"/>
+        </w:rPr>
+        <w:t>58 / Dean’s List (5 Semesters)</w:t>
       </w:r>
       <w:r>
         <w:rPr>
@@ -369,13 +339,6 @@
           <w:sz w:val="20"/>
           <w:szCs w:val="20"/>
         </w:rPr>
-        <w:t>*</w:t>
-      </w:r>
-      <w:r>
-        <w:rPr>
-          <w:sz w:val="20"/>
-          <w:szCs w:val="20"/>
-        </w:rPr>
         <w:t xml:space="preserve">, </w:t>
       </w:r>
       <w:r>
@@ -418,13 +381,6 @@
           <w:sz w:val="20"/>
           <w:szCs w:val="20"/>
         </w:rPr>
-        <w:t>*</w:t>
-      </w:r>
-      <w:r>
-        <w:rPr>
-          <w:sz w:val="20"/>
-          <w:szCs w:val="20"/>
-        </w:rPr>
         <w:t xml:space="preserve">, </w:t>
       </w:r>
       <w:r>
@@ -433,13 +389,6 @@
           <w:szCs w:val="20"/>
         </w:rPr>
         <w:t>Data Science Tools and Applications</w:t>
-      </w:r>
-      <w:r>
-        <w:rPr>
-          <w:sz w:val="20"/>
-          <w:szCs w:val="20"/>
-        </w:rPr>
-        <w:t>*</w:t>
       </w:r>
     </w:p>
     <w:p>
@@ -548,15 +497,31 @@
           <w:szCs w:val="20"/>
         </w:rPr>
         <w:tab/>
-        <w:t xml:space="preserve">               </w:t>
-      </w:r>
-      <w:r>
-        <w:rPr>
-          <w:rFonts w:ascii="Candara" w:hAnsi="Candara"/>
-          <w:sz w:val="20"/>
-          <w:szCs w:val="20"/>
-        </w:rPr>
-        <w:t xml:space="preserve">September 2024 – Present </w:t>
+        <w:t xml:space="preserve">           </w:t>
+      </w:r>
+      <w:r>
+        <w:rPr>
+          <w:rFonts w:ascii="Candara" w:hAnsi="Candara"/>
+          <w:sz w:val="20"/>
+          <w:szCs w:val="20"/>
+        </w:rPr>
+        <w:t xml:space="preserve">September 2024 – </w:t>
+      </w:r>
+      <w:r>
+        <w:rPr>
+          <w:rFonts w:ascii="Candara" w:hAnsi="Candara"/>
+          <w:sz w:val="20"/>
+          <w:szCs w:val="20"/>
+        </w:rPr>
+        <w:t>May 2025</w:t>
+      </w:r>
+      <w:r>
+        <w:rPr>
+          <w:rFonts w:ascii="Candara" w:hAnsi="Candara"/>
+          <w:sz w:val="20"/>
+          <w:szCs w:val="20"/>
+        </w:rPr>
+        <w:t xml:space="preserve"> </w:t>
       </w:r>
       <w:r>
         <w:rPr>
@@ -1465,9 +1430,6 @@
         </w:r>
       </w:hyperlink>
       <w:r>
-        <w:t>*</w:t>
-      </w:r>
-      <w:r>
         <w:rPr>
           <w:rFonts w:ascii="Candara" w:hAnsi="Candara"/>
           <w:b/>
@@ -1643,14 +1605,21 @@
           <w:sz w:val="20"/>
           <w:szCs w:val="20"/>
         </w:rPr>
-        <w:t xml:space="preserve"> that will</w:t>
-      </w:r>
-      <w:r>
-        <w:rPr>
-          <w:sz w:val="20"/>
-          <w:szCs w:val="20"/>
-        </w:rPr>
-        <w:t xml:space="preserve"> use historical weather data for over 50 California cities </w:t>
+        <w:t xml:space="preserve"> that</w:t>
+      </w:r>
+      <w:r>
+        <w:rPr>
+          <w:sz w:val="20"/>
+          <w:szCs w:val="20"/>
+        </w:rPr>
+        <w:t xml:space="preserve"> uses</w:t>
+      </w:r>
+      <w:r>
+        <w:rPr>
+          <w:sz w:val="20"/>
+          <w:szCs w:val="20"/>
+        </w:rPr>
+        <w:t xml:space="preserve"> historical weather data for over 50 California cities </w:t>
       </w:r>
       <w:r>
         <w:rPr>
@@ -2293,12 +2262,25 @@
           <w:sz w:val="20"/>
           <w:szCs w:val="20"/>
         </w:rPr>
-        <w:t>Git, GitHub, Google Workspace, Microsoft Office, VS Code</w:t>
+        <w:t xml:space="preserve">Git, GitHub, Google Workspace, Microsoft Office, </w:t>
+      </w:r>
+      <w:r>
+        <w:rPr>
+          <w:sz w:val="20"/>
+          <w:szCs w:val="20"/>
+        </w:rPr>
+        <w:t xml:space="preserve">Slack, </w:t>
+      </w:r>
+      <w:r>
+        <w:rPr>
+          <w:sz w:val="20"/>
+          <w:szCs w:val="20"/>
+        </w:rPr>
+        <w:t>VS Code</w:t>
       </w:r>
     </w:p>
     <w:sectPr>
       <w:headerReference w:type="default" r:id="rId12"/>
-      <w:footerReference w:type="default" r:id="rId13"/>
       <w:pgSz w:w="12240" w:h="15840" w:code="1"/>
       <w:pgMar w:top="720" w:right="1440" w:bottom="720" w:left="1440" w:header="720" w:footer="720" w:gutter="0"/>
       <w:cols w:space="720"/>
@@ -2331,49 +2313,6 @@
     </w:p>
   </w:endnote>
 </w:endnotes>
-</file>
-
-<file path=word/footer1.xml><?xml version="1.0" encoding="utf-8"?>
-<w:ftr xmlns:wpc="http://schemas.microsoft.com/office/word/2010/wordprocessingCanvas" xmlns:cx="http://schemas.microsoft.com/office/drawing/2014/chartex" xmlns:cx1="http://schemas.microsoft.com/office/drawing/2015/9/8/chartex" xmlns:cx2="http://schemas.microsoft.com/office/drawing/2015/10/21/chartex" xmlns:cx3="http://schemas.microsoft.com/office/drawing/2016/5/9/chartex" xmlns:cx4="http://schemas.microsoft.com/office/drawing/2016/5/10/chartex" xmlns:cx5="http://schemas.microsoft.com/office/drawing/2016/5/11/chartex" xmlns:cx6="http://schemas.microsoft.com/office/drawing/2016/5/12/chartex" xmlns:cx7="http://schemas.microsoft.com/office/drawing/2016/5/13/chartex" xmlns:cx8="http://schemas.microsoft.com/office/drawing/2016/5/14/chartex" xmlns:mc="http://schemas.openxmlformats.org/markup-compatibility/2006" xmlns:aink="http://schemas.microsoft.com/office/drawing/2016/ink" xmlns:am3d="http://schemas.microsoft.com/office/drawing/2017/model3d" xmlns:o="urn:schemas-microsoft-com:office:office" xmlns:oel="http://schemas.microsoft.com/office/2019/extlst" xmlns:r="http://schemas.openxmlformats.org/officeDocument/2006/relationships" xmlns:m="http://schemas.openxmlformats.org/officeDocument/2006/math" xmlns:v="urn:schemas-microsoft-com:vml" xmlns:wp14="http://schemas.microsoft.com/office/word/2010/wordprocessingDrawing" xmlns:wp="http://schemas.openxmlformats.org/drawingml/2006/wordprocessingDrawing" xmlns:w10="urn:schemas-microsoft-com:office:word" xmlns:w="http://schemas.openxmlformats.org/wordprocessingml/2006/main" xmlns:w14="http://schemas.microsoft.com/office/word/2010/wordml" xmlns:w15="http://schemas.microsoft.com/office/word/2012/wordml" xmlns:w16cex="http://schemas.microsoft.com/office/word/2018/wordml/cex" xmlns:w16cid="http://schemas.microsoft.com/office/word/2016/wordml/cid" xmlns:w16="http://schemas.microsoft.com/office/word/2018/wordml" xmlns:w16du="http://schemas.microsoft.com/office/word/2023/wordml/word16du" xmlns:w16sdtdh="http://schemas.microsoft.com/office/word/2020/wordml/sdtdatahash" xmlns:w16sdtfl="http://schemas.microsoft.com/office/word/2024/wordml/sdtformatlock" xmlns:w16se="http://schemas.microsoft.com/office/word/2015/wordml/symex" xmlns:wpg="http://schemas.microsoft.com/office/word/2010/wordprocessingGroup" xmlns:wpi="http://schemas.microsoft.com/office/word/2010/wordprocessingInk" xmlns:wne="http://schemas.microsoft.com/office/word/2006/wordml" xmlns:wps="http://schemas.microsoft.com/office/word/2010/wordprocessingShape" mc:Ignorable="w14 w15 w16se w16cid w16 w16cex w16sdtdh w16sdtfl w16du wp14">
-  <w:p>
-    <w:pPr>
-      <w:pStyle w:val="Footer"/>
-      <w:rPr>
-        <w:i/>
-        <w:iCs/>
-        <w:sz w:val="20"/>
-        <w:szCs w:val="20"/>
-      </w:rPr>
-    </w:pPr>
-    <w:r>
-      <w:rPr>
-        <w:i/>
-        <w:iCs/>
-        <w:sz w:val="20"/>
-        <w:szCs w:val="20"/>
-      </w:rPr>
-      <w:t>*</w:t>
-    </w:r>
-    <w:r>
-      <w:rPr>
-        <w:i/>
-        <w:iCs/>
-        <w:sz w:val="20"/>
-        <w:szCs w:val="20"/>
-      </w:rPr>
-      <w:t>Currently</w:t>
-    </w:r>
-    <w:r>
-      <w:rPr>
-        <w:i/>
-        <w:iCs/>
-        <w:sz w:val="20"/>
-        <w:szCs w:val="20"/>
-      </w:rPr>
-      <w:t xml:space="preserve"> in progress</w:t>
-    </w:r>
-  </w:p>
-</w:ftr>
 </file>
 
 <file path=word/footnotes.xml><?xml version="1.0" encoding="utf-8"?>

</xml_diff>

<commit_message>
tiny resume tweak, ap scores
</commit_message>
<xml_diff>
--- a/Word-Resumes/2_Jude_Lopez_Resume.docx
+++ b/Word-Resumes/2_Jude_Lopez_Resume.docx
@@ -2225,6 +2225,13 @@
           <w:szCs w:val="20"/>
         </w:rPr>
         <w:t xml:space="preserve">Git, GitHub, Google Workspace, Microsoft Office, </w:t>
+      </w:r>
+      <w:r>
+        <w:rPr>
+          <w:sz w:val="20"/>
+          <w:szCs w:val="20"/>
+        </w:rPr>
+        <w:t xml:space="preserve">Postman, </w:t>
       </w:r>
       <w:r>
         <w:rPr>

</xml_diff>